<commit_message>
Add footnotes to table
</commit_message>
<xml_diff>
--- a/paper/figures/Table2_yield_estimates.docx
+++ b/paper/figures/Table2_yield_estimates.docx
@@ -7,7 +7,7 @@
         <w:pStyle w:val="TableCaption"/>
       </w:pPr>
       <w:r>
-        <w:t xml:space="preserve">Table 2: Estimated mungbean yield mean difference to the no spray control (intercept) for each spray schedule treatment. Estimates were calculated from a network meta-analysis of data obtained from grey literature reports of 'k' field trials undertaken in Eastern Australia. P values indicate statistical significance in comparison to the intercept.</w:t>
+        <w:t xml:space="preserve">Table 2: Estimated mungbean yield mean difference to the no spray control (intercept) for each spray schedule treatment. Yield estimates (u) were calculated from a network meta-analysis of data obtained from grey literature reports of 'k' field trials undertaken in Eastern Australia. P values indicate statistical significance in comparison to the intercept.</w:t>
       </w:r>
     </w:p>
     <w:tbl xmlns:w="http://schemas.openxmlformats.org/wordprocessingml/2006/main" xmlns:r="http://schemas.openxmlformats.org/officeDocument/2006/relationships" xmlns:w14="http://schemas.microsoft.com/office/word/2010/wordml" xmlns:wp="http://schemas.openxmlformats.org/drawingml/2006/wordprocessingDrawing" xmlns:a="http://schemas.openxmlformats.org/drawingml/2006/main" xmlns:pic="http://schemas.openxmlformats.org/drawingml/2006/picture">
@@ -62,7 +62,7 @@
                 <w:szCs w:val="20"/>
                 <w:color w:val="000000"/>
               </w:rPr>
-              <w:t xml:space="preserve">moderator</w:t>
+              <w:t xml:space="preserve">Moderator</w:t>
             </w:r>
           </w:p>
         </w:tc>
@@ -97,6 +97,17 @@
               </w:rPr>
               <w:t xml:space="preserve">N</w:t>
             </w:r>
+            <w:r xmlns:w="http://schemas.openxmlformats.org/wordprocessingml/2006/main" xmlns:wp="http://schemas.openxmlformats.org/drawingml/2006/wordprocessingDrawing" xmlns:r="http://schemas.openxmlformats.org/officeDocument/2006/relationships" xmlns:w14="http://schemas.microsoft.com/office/word/2010/wordml">
+              <w:rPr>
+                <w:rFonts w:ascii="Arial" w:hAnsi="Arial" w:eastAsia="Arial" w:cs="Arial"/>
+                <w:i/>
+                <w:vertAlign w:val="superscript"/>
+                <w:sz w:val="20"/>
+                <w:szCs w:val="20"/>
+                <w:color w:val="000000"/>
+              </w:rPr>
+              <w:t xml:space="preserve">a</w:t>
+            </w:r>
           </w:p>
         </w:tc>
         <w:tc>
@@ -130,6 +141,17 @@
               </w:rPr>
               <w:t xml:space="preserve">k</w:t>
             </w:r>
+            <w:r xmlns:w="http://schemas.openxmlformats.org/wordprocessingml/2006/main" xmlns:wp="http://schemas.openxmlformats.org/drawingml/2006/wordprocessingDrawing" xmlns:r="http://schemas.openxmlformats.org/officeDocument/2006/relationships" xmlns:w14="http://schemas.microsoft.com/office/word/2010/wordml">
+              <w:rPr>
+                <w:rFonts w:ascii="Arial" w:hAnsi="Arial" w:eastAsia="Arial" w:cs="Arial"/>
+                <w:i/>
+                <w:vertAlign w:val="superscript"/>
+                <w:sz w:val="20"/>
+                <w:szCs w:val="20"/>
+                <w:color w:val="000000"/>
+              </w:rPr>
+              <w:t xml:space="preserve">b</w:t>
+            </w:r>
           </w:p>
         </w:tc>
         <w:tc>
@@ -163,6 +185,17 @@
               </w:rPr>
               <w:t xml:space="preserve">mu</w:t>
             </w:r>
+            <w:r xmlns:w="http://schemas.openxmlformats.org/wordprocessingml/2006/main" xmlns:wp="http://schemas.openxmlformats.org/drawingml/2006/wordprocessingDrawing" xmlns:r="http://schemas.openxmlformats.org/officeDocument/2006/relationships" xmlns:w14="http://schemas.microsoft.com/office/word/2010/wordml">
+              <w:rPr>
+                <w:rFonts w:ascii="Arial" w:hAnsi="Arial" w:eastAsia="Arial" w:cs="Arial"/>
+                <w:i/>
+                <w:vertAlign w:val="superscript"/>
+                <w:sz w:val="20"/>
+                <w:szCs w:val="20"/>
+                <w:color w:val="000000"/>
+              </w:rPr>
+              <w:t xml:space="preserve">c</w:t>
+            </w:r>
           </w:p>
         </w:tc>
         <w:tc>
@@ -229,6 +262,17 @@
               </w:rPr>
               <w:t xml:space="preserve">CI_{L}</w:t>
             </w:r>
+            <w:r xmlns:w="http://schemas.openxmlformats.org/wordprocessingml/2006/main" xmlns:wp="http://schemas.openxmlformats.org/drawingml/2006/wordprocessingDrawing" xmlns:r="http://schemas.openxmlformats.org/officeDocument/2006/relationships" xmlns:w14="http://schemas.microsoft.com/office/word/2010/wordml">
+              <w:rPr>
+                <w:rFonts w:ascii="Arial" w:hAnsi="Arial" w:eastAsia="Arial" w:cs="Arial"/>
+                <w:i/>
+                <w:vertAlign w:val="superscript"/>
+                <w:sz w:val="20"/>
+                <w:szCs w:val="20"/>
+                <w:color w:val="000000"/>
+              </w:rPr>
+              <w:t xml:space="preserve">d</w:t>
+            </w:r>
           </w:p>
         </w:tc>
         <w:tc>
@@ -262,6 +306,17 @@
               </w:rPr>
               <w:t xml:space="preserve">CI_{U}</w:t>
             </w:r>
+            <w:r xmlns:w="http://schemas.openxmlformats.org/wordprocessingml/2006/main" xmlns:wp="http://schemas.openxmlformats.org/drawingml/2006/wordprocessingDrawing" xmlns:r="http://schemas.openxmlformats.org/officeDocument/2006/relationships" xmlns:w14="http://schemas.microsoft.com/office/word/2010/wordml">
+              <w:rPr>
+                <w:rFonts w:ascii="Arial" w:hAnsi="Arial" w:eastAsia="Arial" w:cs="Arial"/>
+                <w:i/>
+                <w:vertAlign w:val="superscript"/>
+                <w:sz w:val="20"/>
+                <w:szCs w:val="20"/>
+                <w:color w:val="000000"/>
+              </w:rPr>
+              <w:t xml:space="preserve">e</w:t>
+            </w:r>
           </w:p>
         </w:tc>
         <w:tc>
@@ -294,6 +349,17 @@
                 <w:color w:val="000000"/>
               </w:rPr>
               <w:t xml:space="preserve">P</w:t>
+            </w:r>
+            <w:r xmlns:w="http://schemas.openxmlformats.org/wordprocessingml/2006/main" xmlns:wp="http://schemas.openxmlformats.org/drawingml/2006/wordprocessingDrawing" xmlns:r="http://schemas.openxmlformats.org/officeDocument/2006/relationships" xmlns:w14="http://schemas.microsoft.com/office/word/2010/wordml">
+              <w:rPr>
+                <w:rFonts w:ascii="Arial" w:hAnsi="Arial" w:eastAsia="Arial" w:cs="Arial"/>
+                <w:i/>
+                <w:vertAlign w:val="superscript"/>
+                <w:sz w:val="20"/>
+                <w:szCs w:val="20"/>
+                <w:color w:val="000000"/>
+              </w:rPr>
+              <w:t xml:space="preserve">f</w:t>
             </w:r>
           </w:p>
         </w:tc>
@@ -1500,6 +1566,192 @@
                 <w:color w:val="000000"/>
               </w:rPr>
               <w:t xml:space="preserve">0.0003</w:t>
+            </w:r>
+          </w:p>
+        </w:tc>
+      </w:tr>
+      <w:tr>
+        <w:trPr>
+          <w:cantSplit/>
+          <w:trHeight w:val="360" w:hRule="auto"/>
+        </w:trPr>
+        <w:tc>
+          <w:tcPr>
+            <w:gridSpan w:val="8"/>
+            <w:tcBorders/>
+            <w:shd w:val="clear" w:color="auto" w:fill="FFFFFF"/>
+            <w:tcMar>
+              <w:top w:w="0" w:type="dxa"/>
+              <w:bottom w:w="0" w:type="dxa"/>
+              <w:left w:w="0" w:type="dxa"/>
+              <w:right w:w="0" w:type="dxa"/>
+            </w:tcMar>
+            <w:vAlign w:val="center"/>
+          </w:tcPr>
+          <w:p>
+            <w:pPr>
+              <w:jc w:val="left"/>
+              <w:spacing w:after="100" w:before="100" w:line="240"/>
+              <w:ind w:firstLine="0" w:left="100" w:right="100"/>
+            </w:pPr>
+            <w:r xmlns:w="http://schemas.openxmlformats.org/wordprocessingml/2006/main" xmlns:wp="http://schemas.openxmlformats.org/drawingml/2006/wordprocessingDrawing" xmlns:r="http://schemas.openxmlformats.org/officeDocument/2006/relationships" xmlns:w14="http://schemas.microsoft.com/office/word/2010/wordml">
+              <w:rPr>
+                <w:rFonts w:ascii="Arial" w:hAnsi="Arial" w:eastAsia="Arial" w:cs="Arial"/>
+                <w:vertAlign w:val="superscript"/>
+                <w:sz w:val="22"/>
+                <w:szCs w:val="22"/>
+                <w:color w:val="000000"/>
+              </w:rPr>
+              <w:t xml:space="preserve">a</w:t>
+            </w:r>
+            <w:r xmlns:w="http://schemas.openxmlformats.org/wordprocessingml/2006/main" xmlns:wp="http://schemas.openxmlformats.org/drawingml/2006/wordprocessingDrawing" xmlns:r="http://schemas.openxmlformats.org/officeDocument/2006/relationships" xmlns:w14="http://schemas.microsoft.com/office/word/2010/wordml">
+              <w:rPr>
+                <w:rFonts w:ascii="Arial" w:hAnsi="Arial" w:eastAsia="Arial" w:cs="Arial"/>
+                <w:sz w:val="22"/>
+                <w:szCs w:val="22"/>
+                <w:color w:val="000000"/>
+              </w:rPr>
+              <w:t xml:space="preserve">number of treatment means categorised to each spray schedule</w:t>
+            </w:r>
+            <w:r xmlns:w="http://schemas.openxmlformats.org/wordprocessingml/2006/main" xmlns:wp="http://schemas.openxmlformats.org/drawingml/2006/wordprocessingDrawing" xmlns:r="http://schemas.openxmlformats.org/officeDocument/2006/relationships" xmlns:w14="http://schemas.microsoft.com/office/word/2010/wordml">
+              <w:rPr>
+                <w:rFonts w:ascii="Arial" w:hAnsi="Arial" w:eastAsia="Arial" w:cs="Arial"/>
+                <w:sz w:val="22"/>
+                <w:szCs w:val="22"/>
+                <w:color w:val="000000"/>
+              </w:rPr>
+              <w:t xml:space="preserve">; </w:t>
+            </w:r>
+            <w:r xmlns:w="http://schemas.openxmlformats.org/wordprocessingml/2006/main" xmlns:wp="http://schemas.openxmlformats.org/drawingml/2006/wordprocessingDrawing" xmlns:r="http://schemas.openxmlformats.org/officeDocument/2006/relationships" xmlns:w14="http://schemas.microsoft.com/office/word/2010/wordml">
+              <w:rPr>
+                <w:rFonts w:ascii="Arial" w:hAnsi="Arial" w:eastAsia="Arial" w:cs="Arial"/>
+                <w:vertAlign w:val="superscript"/>
+                <w:sz w:val="22"/>
+                <w:szCs w:val="22"/>
+                <w:color w:val="000000"/>
+              </w:rPr>
+              <w:t xml:space="preserve">b</w:t>
+            </w:r>
+            <w:r xmlns:w="http://schemas.openxmlformats.org/wordprocessingml/2006/main" xmlns:wp="http://schemas.openxmlformats.org/drawingml/2006/wordprocessingDrawing" xmlns:r="http://schemas.openxmlformats.org/officeDocument/2006/relationships" xmlns:w14="http://schemas.microsoft.com/office/word/2010/wordml">
+              <w:rPr>
+                <w:rFonts w:ascii="Arial" w:hAnsi="Arial" w:eastAsia="Arial" w:cs="Arial"/>
+                <w:sz w:val="22"/>
+                <w:szCs w:val="22"/>
+                <w:color w:val="000000"/>
+              </w:rPr>
+              <w:t xml:space="preserve">number of trials with the respective spray schedule</w:t>
+            </w:r>
+            <w:r xmlns:w="http://schemas.openxmlformats.org/wordprocessingml/2006/main" xmlns:wp="http://schemas.openxmlformats.org/drawingml/2006/wordprocessingDrawing" xmlns:r="http://schemas.openxmlformats.org/officeDocument/2006/relationships" xmlns:w14="http://schemas.microsoft.com/office/word/2010/wordml">
+              <w:rPr>
+                <w:rFonts w:ascii="Arial" w:hAnsi="Arial" w:eastAsia="Arial" w:cs="Arial"/>
+                <w:sz w:val="22"/>
+                <w:szCs w:val="22"/>
+                <w:color w:val="000000"/>
+              </w:rPr>
+              <w:t xml:space="preserve">; </w:t>
+            </w:r>
+            <w:r xmlns:w="http://schemas.openxmlformats.org/wordprocessingml/2006/main" xmlns:wp="http://schemas.openxmlformats.org/drawingml/2006/wordprocessingDrawing" xmlns:r="http://schemas.openxmlformats.org/officeDocument/2006/relationships" xmlns:w14="http://schemas.microsoft.com/office/word/2010/wordml">
+              <w:rPr>
+                <w:rFonts w:ascii="Arial" w:hAnsi="Arial" w:eastAsia="Arial" w:cs="Arial"/>
+                <w:vertAlign w:val="superscript"/>
+                <w:sz w:val="22"/>
+                <w:szCs w:val="22"/>
+                <w:color w:val="000000"/>
+              </w:rPr>
+              <w:t xml:space="preserve">c</w:t>
+            </w:r>
+            <w:r xmlns:w="http://schemas.openxmlformats.org/wordprocessingml/2006/main" xmlns:wp="http://schemas.openxmlformats.org/drawingml/2006/wordprocessingDrawing" xmlns:r="http://schemas.openxmlformats.org/officeDocument/2006/relationships" xmlns:w14="http://schemas.microsoft.com/office/word/2010/wordml">
+              <w:rPr>
+                <w:rFonts w:ascii="Arial" w:hAnsi="Arial" w:eastAsia="Arial" w:cs="Arial"/>
+                <w:sz w:val="22"/>
+                <w:szCs w:val="22"/>
+                <w:color w:val="000000"/>
+              </w:rPr>
+              <w:t xml:space="preserve">estimated mean yield determined by the meta-analysis</w:t>
+            </w:r>
+            <w:r xmlns:w="http://schemas.openxmlformats.org/wordprocessingml/2006/main" xmlns:wp="http://schemas.openxmlformats.org/drawingml/2006/wordprocessingDrawing" xmlns:r="http://schemas.openxmlformats.org/officeDocument/2006/relationships" xmlns:w14="http://schemas.microsoft.com/office/word/2010/wordml">
+              <w:rPr>
+                <w:rFonts w:ascii="Arial" w:hAnsi="Arial" w:eastAsia="Arial" w:cs="Arial"/>
+                <w:sz w:val="22"/>
+                <w:szCs w:val="22"/>
+                <w:color w:val="000000"/>
+              </w:rPr>
+              <w:t xml:space="preserve">; </w:t>
+            </w:r>
+            <w:r xmlns:w="http://schemas.openxmlformats.org/wordprocessingml/2006/main" xmlns:wp="http://schemas.openxmlformats.org/drawingml/2006/wordprocessingDrawing" xmlns:r="http://schemas.openxmlformats.org/officeDocument/2006/relationships" xmlns:w14="http://schemas.microsoft.com/office/word/2010/wordml">
+              <w:rPr>
+                <w:rFonts w:ascii="Arial" w:hAnsi="Arial" w:eastAsia="Arial" w:cs="Arial"/>
+                <w:vertAlign w:val="superscript"/>
+                <w:sz w:val="22"/>
+                <w:szCs w:val="22"/>
+                <w:color w:val="000000"/>
+              </w:rPr>
+              <w:t xml:space="preserve">d</w:t>
+            </w:r>
+            <w:r xmlns:w="http://schemas.openxmlformats.org/wordprocessingml/2006/main" xmlns:wp="http://schemas.openxmlformats.org/drawingml/2006/wordprocessingDrawing" xmlns:r="http://schemas.openxmlformats.org/officeDocument/2006/relationships" xmlns:w14="http://schemas.microsoft.com/office/word/2010/wordml">
+              <w:rPr>
+                <w:rFonts w:ascii="Arial" w:hAnsi="Arial" w:eastAsia="Arial" w:cs="Arial"/>
+                <w:sz w:val="22"/>
+                <w:szCs w:val="22"/>
+                <w:color w:val="000000"/>
+              </w:rPr>
+              <w:t xml:space="preserve">Lower range of the 95% confidence interval</w:t>
+            </w:r>
+            <w:r xmlns:w="http://schemas.openxmlformats.org/wordprocessingml/2006/main" xmlns:wp="http://schemas.openxmlformats.org/drawingml/2006/wordprocessingDrawing" xmlns:r="http://schemas.openxmlformats.org/officeDocument/2006/relationships" xmlns:w14="http://schemas.microsoft.com/office/word/2010/wordml">
+              <w:rPr>
+                <w:rFonts w:ascii="Arial" w:hAnsi="Arial" w:eastAsia="Arial" w:cs="Arial"/>
+                <w:sz w:val="22"/>
+                <w:szCs w:val="22"/>
+                <w:color w:val="000000"/>
+              </w:rPr>
+              <w:t xml:space="preserve">; </w:t>
+            </w:r>
+            <w:r xmlns:w="http://schemas.openxmlformats.org/wordprocessingml/2006/main" xmlns:wp="http://schemas.openxmlformats.org/drawingml/2006/wordprocessingDrawing" xmlns:r="http://schemas.openxmlformats.org/officeDocument/2006/relationships" xmlns:w14="http://schemas.microsoft.com/office/word/2010/wordml">
+              <w:rPr>
+                <w:rFonts w:ascii="Arial" w:hAnsi="Arial" w:eastAsia="Arial" w:cs="Arial"/>
+                <w:vertAlign w:val="superscript"/>
+                <w:sz w:val="22"/>
+                <w:szCs w:val="22"/>
+                <w:color w:val="000000"/>
+              </w:rPr>
+              <w:t xml:space="preserve">e</w:t>
+            </w:r>
+            <w:r xmlns:w="http://schemas.openxmlformats.org/wordprocessingml/2006/main" xmlns:wp="http://schemas.openxmlformats.org/drawingml/2006/wordprocessingDrawing" xmlns:r="http://schemas.openxmlformats.org/officeDocument/2006/relationships" xmlns:w14="http://schemas.microsoft.com/office/word/2010/wordml">
+              <w:rPr>
+                <w:rFonts w:ascii="Arial" w:hAnsi="Arial" w:eastAsia="Arial" w:cs="Arial"/>
+                <w:sz w:val="22"/>
+                <w:szCs w:val="22"/>
+                <w:color w:val="000000"/>
+              </w:rPr>
+              <w:t xml:space="preserve">Upper range of the 95% confidence interval</w:t>
+            </w:r>
+            <w:r xmlns:w="http://schemas.openxmlformats.org/wordprocessingml/2006/main" xmlns:wp="http://schemas.openxmlformats.org/drawingml/2006/wordprocessingDrawing" xmlns:r="http://schemas.openxmlformats.org/officeDocument/2006/relationships" xmlns:w14="http://schemas.microsoft.com/office/word/2010/wordml">
+              <w:rPr>
+                <w:rFonts w:ascii="Arial" w:hAnsi="Arial" w:eastAsia="Arial" w:cs="Arial"/>
+                <w:sz w:val="22"/>
+                <w:szCs w:val="22"/>
+                <w:color w:val="000000"/>
+              </w:rPr>
+              <w:t xml:space="preserve">; </w:t>
+            </w:r>
+            <w:r xmlns:w="http://schemas.openxmlformats.org/wordprocessingml/2006/main" xmlns:wp="http://schemas.openxmlformats.org/drawingml/2006/wordprocessingDrawing" xmlns:r="http://schemas.openxmlformats.org/officeDocument/2006/relationships" xmlns:w14="http://schemas.microsoft.com/office/word/2010/wordml">
+              <w:rPr>
+                <w:rFonts w:ascii="Arial" w:hAnsi="Arial" w:eastAsia="Arial" w:cs="Arial"/>
+                <w:vertAlign w:val="superscript"/>
+                <w:sz w:val="22"/>
+                <w:szCs w:val="22"/>
+                <w:color w:val="000000"/>
+              </w:rPr>
+              <w:t xml:space="preserve">f</w:t>
+            </w:r>
+            <w:r xmlns:w="http://schemas.openxmlformats.org/wordprocessingml/2006/main" xmlns:wp="http://schemas.openxmlformats.org/drawingml/2006/wordprocessingDrawing" xmlns:r="http://schemas.openxmlformats.org/officeDocument/2006/relationships" xmlns:w14="http://schemas.microsoft.com/office/word/2010/wordml">
+              <w:rPr>
+                <w:rFonts w:ascii="Arial" w:hAnsi="Arial" w:eastAsia="Arial" w:cs="Arial"/>
+                <w:sz w:val="22"/>
+                <w:szCs w:val="22"/>
+                <w:color w:val="000000"/>
+              </w:rPr>
+              <w:t xml:space="preserve">indicates the significance between each respective spray schedule and the no spray control (intercept)</w:t>
             </w:r>
           </w:p>
         </w:tc>

</xml_diff>